<commit_message>
corrected doc a bit
</commit_message>
<xml_diff>
--- a/presentation.docx
+++ b/presentation.docx
@@ -5,6 +5,7 @@
     <w:sdt>
       <w:sdtPr>
         <w:rPr>
+          <w:rFonts w:eastAsiaTheme="minorHAnsi"/>
           <w:sz w:val="2"/>
           <w:szCs w:val="2"/>
           <w:rtl/>
@@ -17,7 +18,7 @@
       </w:sdtPr>
       <w:sdtEndPr>
         <w:rPr>
-          <w:rFonts w:ascii="Gisha" w:eastAsiaTheme="minorHAnsi" w:hAnsi="Gisha" w:cs="Gisha"/>
+          <w:rFonts w:ascii="Gisha" w:hAnsi="Gisha" w:cs="Gisha"/>
           <w:b/>
           <w:bCs/>
           <w:color w:val="008080"/>
@@ -33,6 +34,7 @@
             <w:rPr>
               <w:sz w:val="2"/>
               <w:szCs w:val="2"/>
+              <w:rtl/>
               <w:cs/>
             </w:rPr>
           </w:pPr>
@@ -40,6 +42,7 @@
         <w:p>
           <w:pPr>
             <w:rPr>
+              <w:rtl/>
               <w:cs/>
             </w:rPr>
           </w:pPr>
@@ -114,6 +117,7 @@
                                   <w:dataBinding w:prefixMappings="xmlns:ns0='http://purl.org/dc/elements/1.1/' xmlns:ns1='http://schemas.openxmlformats.org/package/2006/metadata/core-properties' " w:xpath="/ns1:coreProperties[1]/ns0:title[1]" w:storeItemID="{6C3C8BC8-F283-45AE-878A-BAB7291924A1}"/>
                                   <w:text/>
                                 </w:sdtPr>
+                                <w:sdtEndPr/>
                                 <w:sdtContent>
                                   <w:p>
                                     <w:pPr>
@@ -125,6 +129,7 @@
                                         <w:color w:val="8496B0" w:themeColor="text2" w:themeTint="99"/>
                                         <w:sz w:val="68"/>
                                         <w:szCs w:val="68"/>
+                                        <w:rtl/>
                                         <w:cs/>
                                       </w:rPr>
                                     </w:pPr>
@@ -152,6 +157,7 @@
                                     <w:color w:val="5B9BD5" w:themeColor="accent1"/>
                                     <w:sz w:val="36"/>
                                     <w:szCs w:val="36"/>
+                                    <w:rtl/>
                                     <w:cs/>
                                   </w:rPr>
                                 </w:pPr>
@@ -172,6 +178,7 @@
                                     <w:dataBinding w:prefixMappings="xmlns:ns0='http://purl.org/dc/elements/1.1/' xmlns:ns1='http://schemas.openxmlformats.org/package/2006/metadata/core-properties' " w:xpath="/ns1:coreProperties[1]/ns0:subject[1]" w:storeItemID="{6C3C8BC8-F283-45AE-878A-BAB7291924A1}"/>
                                     <w:text/>
                                   </w:sdtPr>
+                                  <w:sdtEndPr/>
                                   <w:sdtContent>
                                     <w:r>
                                       <w:rPr>
@@ -192,6 +199,7 @@
                                 <w:pPr>
                                   <w:jc w:val="center"/>
                                   <w:rPr>
+                                    <w:rtl/>
                                     <w:cs/>
                                   </w:rPr>
                                 </w:pPr>
@@ -926,6 +934,7 @@
                                     <w:color w:val="5B9BD5" w:themeColor="accent1"/>
                                     <w:sz w:val="36"/>
                                     <w:szCs w:val="36"/>
+                                    <w:rtl/>
                                     <w:cs/>
                                   </w:rPr>
                                 </w:pPr>
@@ -943,6 +952,7 @@
                                     <w:dataBinding w:prefixMappings="xmlns:ns0='http://schemas.openxmlformats.org/officeDocument/2006/extended-properties' " w:xpath="/ns0:Properties[1]/ns0:Company[1]" w:storeItemID="{6668398D-A668-4E3E-A5EB-62B293D839F1}"/>
                                     <w:text/>
                                   </w:sdtPr>
+                                  <w:sdtEndPr/>
                                   <w:sdtContent>
                                     <w:r>
                                       <w:rPr>
@@ -971,6 +981,7 @@
                                   <w:dataBinding w:prefixMappings="xmlns:ns0='http://purl.org/dc/elements/1.1/' xmlns:ns1='http://schemas.openxmlformats.org/package/2006/metadata/core-properties' " w:xpath="/ns1:coreProperties[1]/ns1:category[1]" w:storeItemID="{6C3C8BC8-F283-45AE-878A-BAB7291924A1}"/>
                                   <w:text/>
                                 </w:sdtPr>
+                                <w:sdtEndPr/>
                                 <w:sdtContent>
                                   <w:p>
                                     <w:pPr>
@@ -981,6 +992,7 @@
                                         <w:color w:val="5B9BD5" w:themeColor="accent1"/>
                                         <w:sz w:val="36"/>
                                         <w:szCs w:val="36"/>
+                                        <w:rtl/>
                                         <w:cs/>
                                       </w:rPr>
                                     </w:pPr>
@@ -1297,17 +1309,7 @@
           <w:color w:val="000000"/>
           <w:rtl/>
         </w:rPr>
-        <w:t>ת ולתייג תאריכים בתוך מסמך החוק, תוך התייחסות לתפקיד התאריכים, לקשר ביניהם ומידע נוסף</w:t>
-      </w:r>
-      <w:bookmarkStart w:id="2" w:name="_GoBack"/>
-      <w:bookmarkEnd w:id="2"/>
-      <w:r>
-        <w:rPr>
-          <w:rFonts w:ascii="Gisha" w:hAnsi="Gisha" w:cs="Gisha"/>
-          <w:color w:val="000000"/>
-          <w:rtl/>
-        </w:rPr>
-        <w:t xml:space="preserve">. </w:t>
+        <w:t xml:space="preserve">ת ולתייג תאריכים בתוך מסמך החוק, תוך התייחסות לתפקיד התאריכים, לקשר ביניהם ומידע נוסף. </w:t>
       </w:r>
     </w:p>
     <w:p>
@@ -1634,19 +1636,11 @@
         </w:rPr>
         <w:t xml:space="preserve">סדר הופעת חלקי התאריך יכול להיות שונה – </w:t>
       </w:r>
-      <w:proofErr w:type="spellStart"/>
-      <w:r>
-        <w:rPr>
-          <w:rFonts w:ascii="Gisha" w:hAnsi="Gisha" w:cs="Gisha"/>
-        </w:rPr>
-        <w:t>yyyy</w:t>
-      </w:r>
-      <w:proofErr w:type="spellEnd"/>
-      <w:r>
-        <w:rPr>
-          <w:rFonts w:ascii="Gisha" w:hAnsi="Gisha" w:cs="Gisha"/>
-        </w:rPr>
-        <w:t>-dd-mm</w:t>
+      <w:r>
+        <w:rPr>
+          <w:rFonts w:ascii="Gisha" w:hAnsi="Gisha" w:cs="Gisha"/>
+        </w:rPr>
+        <w:t>yyyy-dd-mm</w:t>
       </w:r>
       <w:r>
         <w:rPr>
@@ -1673,16 +1667,8 @@
         <w:rPr>
           <w:rFonts w:ascii="Gisha" w:hAnsi="Gisha" w:cs="Gisha"/>
         </w:rPr>
-        <w:t>dd-mm-</w:t>
-      </w:r>
-      <w:proofErr w:type="spellStart"/>
-      <w:r>
-        <w:rPr>
-          <w:rFonts w:ascii="Gisha" w:hAnsi="Gisha" w:cs="Gisha"/>
-        </w:rPr>
-        <w:t>yyyy</w:t>
-      </w:r>
-      <w:proofErr w:type="spellEnd"/>
+        <w:t>dd-mm-yyyy</w:t>
+      </w:r>
       <w:r>
         <w:rPr>
           <w:rFonts w:ascii="Gisha" w:hAnsi="Gisha" w:cs="Gisha"/>
@@ -1819,21 +1805,12 @@
         </w:rPr>
         <w:t xml:space="preserve">המילים יכולות להיות כתובות בדרכים שונות : חשון / חשוון, מרץ / מרס,  </w:t>
       </w:r>
-      <w:proofErr w:type="spellStart"/>
-      <w:r>
-        <w:rPr>
-          <w:rFonts w:ascii="Gisha" w:hAnsi="Gisha" w:cs="Gisha"/>
-          <w:rtl/>
-        </w:rPr>
-        <w:t>תישע</w:t>
-      </w:r>
-      <w:proofErr w:type="spellEnd"/>
-      <w:r>
-        <w:rPr>
-          <w:rFonts w:ascii="Gisha" w:hAnsi="Gisha" w:cs="Gisha"/>
-          <w:rtl/>
-        </w:rPr>
-        <w:t xml:space="preserve"> / תשע ...</w:t>
+      <w:r>
+        <w:rPr>
+          <w:rFonts w:ascii="Gisha" w:hAnsi="Gisha" w:cs="Gisha"/>
+          <w:rtl/>
+        </w:rPr>
+        <w:t>תישע / תשע ...</w:t>
       </w:r>
     </w:p>
     <w:p>
@@ -2195,16 +2172,16 @@
         </w:rPr>
         <w:t xml:space="preserve">תאריכים מופיעים בצורות שונות ( כפי שהראינו לעיל ), ולכן על מנת לזהות אותם בתוך מבנה החוק ה </w:t>
       </w:r>
-      <w:bookmarkStart w:id="3" w:name="OLE_LINK13"/>
-      <w:bookmarkStart w:id="4" w:name="OLE_LINK14"/>
+      <w:bookmarkStart w:id="2" w:name="OLE_LINK13"/>
+      <w:bookmarkStart w:id="3" w:name="OLE_LINK14"/>
       <w:r>
         <w:rPr>
           <w:rFonts w:ascii="Gisha" w:hAnsi="Gisha" w:cs="Gisha"/>
         </w:rPr>
         <w:t>XML</w:t>
       </w:r>
+      <w:bookmarkEnd w:id="2"/>
       <w:bookmarkEnd w:id="3"/>
-      <w:bookmarkEnd w:id="4"/>
       <w:r>
         <w:rPr>
           <w:rFonts w:ascii="Gisha" w:hAnsi="Gisha" w:cs="Gisha"/>
@@ -2359,16 +2336,16 @@
         </w:rPr>
         <w:t xml:space="preserve">ייצגנו את התאריכים בצורה </w:t>
       </w:r>
-      <w:bookmarkStart w:id="5" w:name="OLE_LINK7"/>
-      <w:bookmarkStart w:id="6" w:name="OLE_LINK8"/>
+      <w:bookmarkStart w:id="4" w:name="OLE_LINK7"/>
+      <w:bookmarkStart w:id="5" w:name="OLE_LINK8"/>
       <w:r>
         <w:rPr>
           <w:rFonts w:ascii="Gisha" w:hAnsi="Gisha" w:cs="Gisha"/>
         </w:rPr>
         <w:t>YYYY-mm-dd</w:t>
       </w:r>
+      <w:bookmarkEnd w:id="4"/>
       <w:bookmarkEnd w:id="5"/>
-      <w:bookmarkEnd w:id="6"/>
       <w:r>
         <w:rPr>
           <w:rFonts w:ascii="Gisha" w:hAnsi="Gisha" w:cs="Gisha"/>
@@ -2677,8 +2654,8 @@
           <w:rtl/>
         </w:rPr>
       </w:pPr>
-      <w:bookmarkStart w:id="7" w:name="OLE_LINK11"/>
-      <w:bookmarkStart w:id="8" w:name="OLE_LINK12"/>
+      <w:bookmarkStart w:id="6" w:name="OLE_LINK11"/>
+      <w:bookmarkStart w:id="7" w:name="OLE_LINK12"/>
       <w:r>
         <w:rPr>
           <w:rFonts w:ascii="Gisha" w:hAnsi="Gisha" w:cs="Gisha"/>
@@ -2703,8 +2680,8 @@
         </w:rPr>
         <w:t xml:space="preserve">- </w:t>
       </w:r>
-      <w:bookmarkStart w:id="9" w:name="OLE_LINK9"/>
-      <w:bookmarkStart w:id="10" w:name="OLE_LINK10"/>
+      <w:bookmarkStart w:id="8" w:name="OLE_LINK9"/>
+      <w:bookmarkStart w:id="9" w:name="OLE_LINK10"/>
       <w:r>
         <w:rPr>
           <w:rFonts w:ascii="Gisha" w:hAnsi="Gisha" w:cs="Gisha"/>
@@ -2713,8 +2690,8 @@
         </w:rPr>
         <w:t xml:space="preserve">כל מופע של תאריך </w:t>
       </w:r>
+      <w:bookmarkEnd w:id="8"/>
       <w:bookmarkEnd w:id="9"/>
-      <w:bookmarkEnd w:id="10"/>
       <w:r>
         <w:rPr>
           <w:rFonts w:ascii="Gisha" w:hAnsi="Gisha" w:cs="Gisha"/>
@@ -2755,8 +2732,8 @@
         </w:rPr>
         <w:t>התגית של המופע הראשון של התאריך.</w:t>
       </w:r>
+      <w:bookmarkEnd w:id="6"/>
       <w:bookmarkEnd w:id="7"/>
-      <w:bookmarkEnd w:id="8"/>
     </w:p>
     <w:p>
       <w:pPr>
@@ -3327,25 +3304,7 @@
                                 <w:szCs w:val="14"/>
                                 <w:rtl/>
                               </w:rPr>
-                              <w:t xml:space="preserve">אריך הוא תאריך </w:t>
-                            </w:r>
-                            <w:r>
-                              <w:rPr>
-                                <w:rFonts w:hint="cs"/>
-                                <w:sz w:val="14"/>
-                                <w:szCs w:val="14"/>
-                                <w:rtl/>
-                              </w:rPr>
-                              <w:t>סוף</w:t>
-                            </w:r>
-                            <w:r>
-                              <w:rPr>
-                                <w:rFonts w:hint="cs"/>
-                                <w:sz w:val="14"/>
-                                <w:szCs w:val="14"/>
-                                <w:rtl/>
-                              </w:rPr>
-                              <w:t xml:space="preserve"> של אירוע מסו</w:t>
+                              <w:t>אריך הוא תאריך סוף של אירוע מסו</w:t>
                             </w:r>
                             <w:r>
                               <w:rPr>
@@ -4453,6 +4412,7 @@
           <w:rFonts w:ascii="Gisha" w:hAnsi="Gisha" w:cs="Gisha"/>
           <w:b/>
           <w:bCs/>
+          <w:noProof/>
           <w:color w:val="008080"/>
           <w:sz w:val="36"/>
           <w:szCs w:val="36"/>
@@ -5374,15 +5334,20 @@
         <w:lastRenderedPageBreak/>
         <w:t xml:space="preserve">לפי בדיקותינו, זיהוי התאריכים עצמם נעשה יחסית בהצלחה, יחד עם זיהוי תאריכים זהים (עבריים ולועזיים). הסיבה המרכזית לכך שאין דוגמאות לתאריך שלא זוהה היא שעבור כל </w:t>
       </w:r>
-      <w:proofErr w:type="spellStart"/>
-      <w:r>
-        <w:rPr>
-          <w:rFonts w:ascii="Gisha" w:hAnsi="Gisha" w:cs="Gisha"/>
-          <w:rtl/>
-        </w:rPr>
-        <w:t>כשלון</w:t>
-      </w:r>
-      <w:proofErr w:type="spellEnd"/>
+      <w:r>
+        <w:rPr>
+          <w:rFonts w:ascii="Gisha" w:hAnsi="Gisha" w:cs="Gisha" w:hint="cs"/>
+          <w:rtl/>
+        </w:rPr>
+        <w:t>כישלו</w:t>
+      </w:r>
+      <w:r>
+        <w:rPr>
+          <w:rFonts w:ascii="Gisha" w:hAnsi="Gisha" w:cs="Gisha" w:hint="eastAsia"/>
+          <w:rtl/>
+        </w:rPr>
+        <w:t>ן</w:t>
+      </w:r>
       <w:r>
         <w:rPr>
           <w:rFonts w:ascii="Gisha" w:hAnsi="Gisha" w:cs="Gisha"/>
@@ -5398,15 +5363,13 @@
         <w:br/>
         <w:t xml:space="preserve">נציין כי זיהוי משמעות התאריכים יכול להיות מקיף יותר. לתאריכים בחוקים ישנם תפקידים שונים – החלת חוק, תיאור תקופה מהעבר או תיאור תקופה מהעתיד, </w:t>
       </w:r>
-      <w:proofErr w:type="spellStart"/>
-      <w:r>
-        <w:rPr>
-          <w:rFonts w:ascii="Gisha" w:hAnsi="Gisha" w:cs="Gisha"/>
+      <w:r>
+        <w:rPr>
+          <w:rFonts w:ascii="Gisha" w:hAnsi="Gisha" w:cs="Gisha" w:hint="cs"/>
           <w:rtl/>
         </w:rPr>
         <w:t>וכו</w:t>
       </w:r>
-      <w:proofErr w:type="spellEnd"/>
       <w:r>
         <w:rPr>
           <w:rFonts w:ascii="Gisha" w:hAnsi="Gisha" w:cs="Gisha"/>
@@ -5428,7 +5391,7 @@
       <w:pPr>
         <w:bidi/>
         <w:rPr>
-          <w:rFonts w:ascii="Gisha" w:hAnsi="Gisha" w:cs="Gisha" w:hint="cs"/>
+          <w:rFonts w:ascii="Gisha" w:hAnsi="Gisha" w:cs="Gisha"/>
           <w:b/>
           <w:bCs/>
           <w:color w:val="008080"/>
@@ -5651,7 +5614,7 @@
       <w:pPr>
         <w:bidi/>
         <w:rPr>
-          <w:rFonts w:ascii="Gisha" w:hAnsi="Gisha" w:cs="Gisha" w:hint="cs"/>
+          <w:rFonts w:ascii="Gisha" w:hAnsi="Gisha" w:cs="Gisha"/>
           <w:rtl/>
         </w:rPr>
       </w:pPr>
@@ -5920,40 +5883,37 @@
           <w:color w:val="000000"/>
           <w:rtl/>
         </w:rPr>
-        <w:t xml:space="preserve">. על מנת לקיים אותה, עבדנו עם כלים חדשים כגון ביטויים רגולריים – אשר עזרנו לנו בזיהוי התאריכים ומילות הקישור, וכלים </w:t>
-      </w:r>
-      <w:proofErr w:type="spellStart"/>
+        <w:t>. על מנת לקיים אותה, עבדנו עם כלים חדשים כגון ביטויים רגולריים – אשר עזרנו לנו בזיהוי התאריכים ומילות הקישור, וכלים לפרסור המבנה ה</w:t>
+      </w:r>
       <w:r>
         <w:rPr>
           <w:rFonts w:ascii="Gisha" w:hAnsi="Gisha" w:cs="Gisha"/>
           <w:color w:val="000000"/>
-          <w:rtl/>
-        </w:rPr>
-        <w:t>לפרסור</w:t>
-      </w:r>
-      <w:proofErr w:type="spellEnd"/>
+        </w:rPr>
+        <w:t>xml</w:t>
+      </w:r>
       <w:r>
         <w:rPr>
           <w:rFonts w:ascii="Gisha" w:hAnsi="Gisha" w:cs="Gisha"/>
           <w:color w:val="000000"/>
           <w:rtl/>
         </w:rPr>
-        <w:t xml:space="preserve"> המבנה ה</w:t>
+        <w:t xml:space="preserve">-י – אשר עזרו לנו לעבור על המבנה בצורה מסודרת כדי למצוא את התאריכים, וגם להוסיף למבנה את התיוג החדש. </w:t>
       </w:r>
       <w:r>
         <w:rPr>
           <w:rFonts w:ascii="Gisha" w:hAnsi="Gisha" w:cs="Gisha"/>
           <w:color w:val="000000"/>
-        </w:rPr>
-        <w:t>xml</w:t>
+          <w:rtl/>
+        </w:rPr>
+        <w:t>למדנו על סטנדרט ה</w:t>
       </w:r>
       <w:r>
         <w:rPr>
           <w:rFonts w:ascii="Gisha" w:hAnsi="Gisha" w:cs="Gisha"/>
           <w:color w:val="000000"/>
-          <w:rtl/>
-        </w:rPr>
-        <w:t xml:space="preserve">-י – אשר עזרו לנו לעבור על המבנה בצורה מסודרת כדי למצוא את התאריכים, וגם להוסיף למבנה את התיוג החדש. </w:t>
+        </w:rPr>
+        <w:t>AKN</w:t>
       </w:r>
       <w:r>
         <w:rPr>
@@ -5961,58 +5921,15 @@
           <w:color w:val="000000"/>
           <w:rtl/>
         </w:rPr>
-        <w:t>למדנו על סטנדרט ה</w:t>
-      </w:r>
-      <w:r>
-        <w:rPr>
-          <w:rFonts w:ascii="Gisha" w:hAnsi="Gisha" w:cs="Gisha"/>
-          <w:color w:val="000000"/>
-        </w:rPr>
-        <w:t>AKN</w:t>
-      </w:r>
-      <w:r>
-        <w:rPr>
-          <w:rFonts w:ascii="Gisha" w:hAnsi="Gisha" w:cs="Gisha"/>
-          <w:color w:val="000000"/>
-          <w:rtl/>
-        </w:rPr>
-        <w:t xml:space="preserve">, על תהליך המחשבה על תיוג מסמכים – מה המידע שניתן להוסיף, איזה מידע הוא רלוונטי </w:t>
-      </w:r>
-      <w:proofErr w:type="spellStart"/>
-      <w:r>
-        <w:rPr>
-          <w:rFonts w:ascii="Gisha" w:hAnsi="Gisha" w:cs="Gisha"/>
-          <w:color w:val="000000"/>
-          <w:rtl/>
-        </w:rPr>
-        <w:t>וכו</w:t>
-      </w:r>
-      <w:proofErr w:type="spellEnd"/>
-      <w:r>
-        <w:rPr>
-          <w:rFonts w:ascii="Gisha" w:hAnsi="Gisha" w:cs="Gisha"/>
-          <w:color w:val="000000"/>
-          <w:rtl/>
-        </w:rPr>
-        <w:t>'.</w:t>
-      </w:r>
-    </w:p>
-    <w:p>
-      <w:pPr>
-        <w:bidi/>
-        <w:rPr>
-          <w:rFonts w:ascii="Gisha" w:hAnsi="Gisha" w:cs="Gisha"/>
-          <w:color w:val="000000"/>
-          <w:rtl/>
-        </w:rPr>
-      </w:pPr>
+        <w:t xml:space="preserve">, על תהליך המחשבה </w:t>
+      </w:r>
       <w:r>
         <w:rPr>
           <w:rFonts w:ascii="Gisha" w:hAnsi="Gisha" w:cs="Gisha" w:hint="cs"/>
           <w:color w:val="000000"/>
           <w:rtl/>
         </w:rPr>
-        <w:t xml:space="preserve">במהלך עבודתנו נכחנו לדעת כי </w:t>
+        <w:t>ב</w:t>
       </w:r>
       <w:r>
         <w:rPr>
@@ -6020,15 +5937,7 @@
           <w:color w:val="000000"/>
           <w:rtl/>
         </w:rPr>
-        <w:t xml:space="preserve">יש לתאריכים משמעויות </w:t>
-      </w:r>
-      <w:r>
-        <w:rPr>
-          <w:rFonts w:ascii="Gisha" w:hAnsi="Gisha" w:cs="Gisha"/>
-          <w:color w:val="000000"/>
-          <w:rtl/>
-        </w:rPr>
-        <w:t>רבות בחוקים, כפי שציינו למעלה</w:t>
+        <w:t>תיוג מסמכי</w:t>
       </w:r>
       <w:r>
         <w:rPr>
@@ -6036,24 +5945,79 @@
           <w:color w:val="000000"/>
           <w:rtl/>
         </w:rPr>
-        <w:t xml:space="preserve">. חשבנו על דרכים להביא את המשמעויות האלה </w:t>
-      </w:r>
-      <w:proofErr w:type="spellStart"/>
+        <w:t xml:space="preserve"> </w:t>
+      </w:r>
+      <w:r>
+        <w:rPr>
+          <w:rFonts w:ascii="Gisha" w:hAnsi="Gisha" w:cs="Gisha"/>
+          <w:color w:val="000000"/>
+        </w:rPr>
+        <w:t>xml</w:t>
+      </w:r>
+      <w:r>
+        <w:rPr>
+          <w:rFonts w:ascii="Gisha" w:hAnsi="Gisha" w:cs="Gisha"/>
+          <w:color w:val="000000"/>
+          <w:rtl/>
+        </w:rPr>
+        <w:t xml:space="preserve"> – מה המידע שניתן להוסיף, איזה מידע הוא רלוונטי וכו'.</w:t>
+      </w:r>
+    </w:p>
+    <w:p>
+      <w:pPr>
+        <w:bidi/>
+        <w:rPr>
+          <w:rFonts w:ascii="Gisha" w:hAnsi="Gisha" w:cs="Gisha"/>
+          <w:color w:val="000000"/>
+          <w:rtl/>
+        </w:rPr>
+      </w:pPr>
       <w:r>
         <w:rPr>
           <w:rFonts w:ascii="Gisha" w:hAnsi="Gisha" w:cs="Gisha" w:hint="cs"/>
           <w:color w:val="000000"/>
           <w:rtl/>
         </w:rPr>
-        <w:t>לקידמה</w:t>
-      </w:r>
-      <w:proofErr w:type="spellEnd"/>
+        <w:t xml:space="preserve">במהלך עבודתנו נכחנו לדעת כי </w:t>
+      </w:r>
+      <w:r>
+        <w:rPr>
+          <w:rFonts w:ascii="Gisha" w:hAnsi="Gisha" w:cs="Gisha"/>
+          <w:color w:val="000000"/>
+          <w:rtl/>
+        </w:rPr>
+        <w:t xml:space="preserve">יש לתאריכים משמעויות </w:t>
+      </w:r>
+      <w:r>
+        <w:rPr>
+          <w:rFonts w:ascii="Gisha" w:hAnsi="Gisha" w:cs="Gisha"/>
+          <w:color w:val="000000"/>
+          <w:rtl/>
+        </w:rPr>
+        <w:t>רבות בחוקים, כפי שציינו למעלה</w:t>
+      </w:r>
       <w:r>
         <w:rPr>
           <w:rFonts w:ascii="Gisha" w:hAnsi="Gisha" w:cs="Gisha" w:hint="cs"/>
           <w:color w:val="000000"/>
           <w:rtl/>
         </w:rPr>
+        <w:t xml:space="preserve">. חשבנו על דרכים להביא את המשמעויות האלה </w:t>
+      </w:r>
+      <w:r>
+        <w:rPr>
+          <w:rFonts w:ascii="Gisha" w:hAnsi="Gisha" w:cs="Gisha" w:hint="cs"/>
+          <w:color w:val="000000"/>
+          <w:rtl/>
+        </w:rPr>
+        <w:t>לקדמה</w:t>
+      </w:r>
+      <w:r>
+        <w:rPr>
+          <w:rFonts w:ascii="Gisha" w:hAnsi="Gisha" w:cs="Gisha" w:hint="cs"/>
+          <w:color w:val="000000"/>
+          <w:rtl/>
+        </w:rPr>
         <w:t xml:space="preserve"> וליחס להם מקום בתיוג התאריכים, אך הדבר דורש עבודה מרובה ולכן </w:t>
       </w:r>
       <w:r>
@@ -6062,24 +6026,40 @@
           <w:color w:val="000000"/>
           <w:rtl/>
         </w:rPr>
-        <w:t>בפרויקט זה אין מענה לכל המשמעויות, אך אנו מאמינים שהדרך לגילוי משמעויות נוספות סלולה.</w:t>
-      </w:r>
-    </w:p>
-    <w:p>
-      <w:pPr>
-        <w:bidi/>
-        <w:rPr>
-          <w:rFonts w:ascii="Gisha" w:hAnsi="Gisha" w:cs="Gisha"/>
+        <w:t>בפרויקט זה אין מענה לכל המשמעויות, אך אנו מאמינים שהדרך ל</w:t>
+      </w:r>
+      <w:r>
+        <w:rPr>
+          <w:rFonts w:ascii="Gisha" w:hAnsi="Gisha" w:cs="Gisha" w:hint="cs"/>
           <w:color w:val="000000"/>
           <w:rtl/>
         </w:rPr>
-      </w:pPr>
+        <w:t xml:space="preserve">זיהוי </w:t>
+      </w:r>
       <w:r>
         <w:rPr>
           <w:rFonts w:ascii="Gisha" w:hAnsi="Gisha" w:cs="Gisha"/>
           <w:color w:val="000000"/>
           <w:rtl/>
         </w:rPr>
+        <w:t>משמעויות נוספות סלולה.</w:t>
+      </w:r>
+    </w:p>
+    <w:p>
+      <w:pPr>
+        <w:bidi/>
+        <w:rPr>
+          <w:rFonts w:ascii="Gisha" w:hAnsi="Gisha" w:cs="Gisha"/>
+          <w:color w:val="000000"/>
+          <w:rtl/>
+        </w:rPr>
+      </w:pPr>
+      <w:r>
+        <w:rPr>
+          <w:rFonts w:ascii="Gisha" w:hAnsi="Gisha" w:cs="Gisha"/>
+          <w:color w:val="000000"/>
+          <w:rtl/>
+        </w:rPr>
         <w:t>העבודה הייתה מאתגרת ומהנה, ו</w:t>
       </w:r>
       <w:r>
@@ -6112,23 +6092,7 @@
           <w:color w:val="000000"/>
           <w:rtl/>
         </w:rPr>
-        <w:t xml:space="preserve">. </w:t>
-      </w:r>
-      <w:r>
-        <w:rPr>
-          <w:rFonts w:ascii="Gisha" w:hAnsi="Gisha" w:cs="Gisha"/>
-          <w:color w:val="FF0000"/>
-          <w:rtl/>
-        </w:rPr>
-        <w:t>עוד קצת</w:t>
-      </w:r>
-      <w:r>
-        <w:rPr>
-          <w:rFonts w:ascii="Gisha" w:hAnsi="Gisha" w:cs="Gisha" w:hint="cs"/>
-          <w:color w:val="FF0000"/>
-          <w:rtl/>
-        </w:rPr>
-        <w:t>?</w:t>
+        <w:t>.</w:t>
       </w:r>
     </w:p>
     <w:p>
@@ -6232,41 +6196,13 @@
         </w:rPr>
         <w:br/>
       </w:r>
-      <w:proofErr w:type="spellStart"/>
       <w:r>
         <w:rPr>
           <w:rFonts w:ascii="Gisha" w:hAnsi="Gisha" w:cs="Gisha"/>
           <w:sz w:val="24"/>
           <w:szCs w:val="24"/>
         </w:rPr>
-        <w:t>Akoma</w:t>
-      </w:r>
-      <w:proofErr w:type="spellEnd"/>
-      <w:r>
-        <w:rPr>
-          <w:rFonts w:ascii="Gisha" w:hAnsi="Gisha" w:cs="Gisha"/>
-          <w:sz w:val="24"/>
-          <w:szCs w:val="24"/>
-        </w:rPr>
-        <w:t xml:space="preserve"> </w:t>
-      </w:r>
-      <w:proofErr w:type="spellStart"/>
-      <w:r>
-        <w:rPr>
-          <w:rFonts w:ascii="Gisha" w:hAnsi="Gisha" w:cs="Gisha"/>
-          <w:sz w:val="24"/>
-          <w:szCs w:val="24"/>
-        </w:rPr>
-        <w:t>Ntoso</w:t>
-      </w:r>
-      <w:proofErr w:type="spellEnd"/>
-      <w:r>
-        <w:rPr>
-          <w:rFonts w:ascii="Gisha" w:hAnsi="Gisha" w:cs="Gisha"/>
-          <w:sz w:val="24"/>
-          <w:szCs w:val="24"/>
-        </w:rPr>
-        <w:t xml:space="preserve"> Version 1.0. Part 1: XML Vocabulary</w:t>
+        <w:t>Akoma Ntoso Version 1.0. Part 1: XML Vocabulary</w:t>
       </w:r>
     </w:p>
     <w:p>
@@ -6429,7 +6365,25 @@
             <w:sz w:val="24"/>
             <w:szCs w:val="24"/>
           </w:rPr>
-          <w:t>https://www.baeldung.com/java-date-regular-expressions</w:t>
+          <w:t>https://www.baeldung.com/ja</w:t>
+        </w:r>
+        <w:r>
+          <w:rPr>
+            <w:rStyle w:val="Hyperlink"/>
+            <w:rFonts w:ascii="Gisha" w:hAnsi="Gisha" w:cs="Gisha"/>
+            <w:sz w:val="24"/>
+            <w:szCs w:val="24"/>
+          </w:rPr>
+          <w:t>v</w:t>
+        </w:r>
+        <w:r>
+          <w:rPr>
+            <w:rStyle w:val="Hyperlink"/>
+            <w:rFonts w:ascii="Gisha" w:hAnsi="Gisha" w:cs="Gisha"/>
+            <w:sz w:val="24"/>
+            <w:szCs w:val="24"/>
+          </w:rPr>
+          <w:t>a-date-regular-expressions</w:t>
         </w:r>
       </w:hyperlink>
       <w:r>
@@ -6449,23 +6403,13 @@
         </w:rPr>
         <w:br/>
       </w:r>
-      <w:proofErr w:type="spellStart"/>
       <w:r>
         <w:rPr>
           <w:rFonts w:ascii="Gisha" w:hAnsi="Gisha" w:cs="Gisha"/>
           <w:sz w:val="24"/>
           <w:szCs w:val="24"/>
         </w:rPr>
-        <w:t>RegEx</w:t>
-      </w:r>
-      <w:proofErr w:type="spellEnd"/>
-      <w:r>
-        <w:rPr>
-          <w:rFonts w:ascii="Gisha" w:hAnsi="Gisha" w:cs="Gisha"/>
-          <w:sz w:val="24"/>
-          <w:szCs w:val="24"/>
-        </w:rPr>
-        <w:t xml:space="preserve"> for matching Date Pattern</w:t>
+        <w:t>RegEx for matching Date Pattern</w:t>
       </w:r>
     </w:p>
     <w:p>
@@ -6489,6 +6433,8 @@
           <w:szCs w:val="24"/>
         </w:rPr>
       </w:pPr>
+      <w:bookmarkStart w:id="10" w:name="_GoBack"/>
+      <w:bookmarkEnd w:id="10"/>
     </w:p>
     <w:sectPr>
       <w:pgSz w:w="12240" w:h="15840"/>
@@ -8076,546 +8022,19 @@
       <w:rFonts w:eastAsiaTheme="minorEastAsia"/>
     </w:rPr>
   </w:style>
-</w:styles>
-</file>
-
-<file path=word/glossary/document.xml><?xml version="1.0" encoding="utf-8"?>
-<w:glossaryDocument xmlns:wpc="http://schemas.microsoft.com/office/word/2010/wordprocessingCanvas" xmlns:cx="http://schemas.microsoft.com/office/drawing/2014/chartex" xmlns:mc="http://schemas.openxmlformats.org/markup-compatibility/2006" xmlns:o="urn:schemas-microsoft-com:office:office" xmlns:r="http://schemas.openxmlformats.org/officeDocument/2006/relationships" xmlns:m="http://schemas.openxmlformats.org/officeDocument/2006/math" xmlns:v="urn:schemas-microsoft-com:vml" xmlns:wp14="http://schemas.microsoft.com/office/word/2010/wordprocessingDrawing" xmlns:wp="http://schemas.openxmlformats.org/drawingml/2006/wordprocessingDrawing" xmlns:w10="urn:schemas-microsoft-com:office:word" xmlns:w="http://schemas.openxmlformats.org/wordprocessingml/2006/main" xmlns:w14="http://schemas.microsoft.com/office/word/2010/wordml" xmlns:w15="http://schemas.microsoft.com/office/word/2012/wordml" xmlns:w16se="http://schemas.microsoft.com/office/word/2015/wordml/symex" xmlns:wpg="http://schemas.microsoft.com/office/word/2010/wordprocessingGroup" xmlns:wpi="http://schemas.microsoft.com/office/word/2010/wordprocessingInk" xmlns:wne="http://schemas.microsoft.com/office/word/2006/wordml" xmlns:wps="http://schemas.microsoft.com/office/word/2010/wordprocessingShape" mc:Ignorable="w14 w15 w16se wp14"/>
-</file>
-
-<file path=word/glossary/fontTable.xml><?xml version="1.0" encoding="utf-8"?>
-<w:fonts xmlns:mc="http://schemas.openxmlformats.org/markup-compatibility/2006" xmlns:r="http://schemas.openxmlformats.org/officeDocument/2006/relationships" xmlns:w="http://schemas.openxmlformats.org/wordprocessingml/2006/main" xmlns:w14="http://schemas.microsoft.com/office/word/2010/wordml" xmlns:w15="http://schemas.microsoft.com/office/word/2012/wordml" xmlns:w16se="http://schemas.microsoft.com/office/word/2015/wordml/symex" mc:Ignorable="w14 w15 w16se">
-  <w:font w:name="Arial">
-    <w:panose1 w:val="020B0604020202020204"/>
-    <w:charset w:val="00"/>
-    <w:family w:val="swiss"/>
-    <w:pitch w:val="variable"/>
-    <w:sig w:usb0="E0002AFF" w:usb1="C0007843" w:usb2="00000009" w:usb3="00000000" w:csb0="000001FF" w:csb1="00000000"/>
-  </w:font>
-  <w:font w:name="Calibri">
-    <w:panose1 w:val="020F0502020204030204"/>
-    <w:charset w:val="00"/>
-    <w:family w:val="swiss"/>
-    <w:pitch w:val="variable"/>
-    <w:sig w:usb0="E1002AFF" w:usb1="4000ACFF" w:usb2="00000009" w:usb3="00000000" w:csb0="000001FF" w:csb1="00000000"/>
-  </w:font>
-  <w:font w:name="Courier New">
-    <w:panose1 w:val="02070309020205020404"/>
-    <w:charset w:val="00"/>
-    <w:family w:val="modern"/>
-    <w:pitch w:val="fixed"/>
-    <w:sig w:usb0="E0002EFF" w:usb1="C0007843" w:usb2="00000009" w:usb3="00000000" w:csb0="000001FF" w:csb1="00000000"/>
-  </w:font>
-  <w:font w:name="Times New Roman">
-    <w:panose1 w:val="02020603050405020304"/>
-    <w:charset w:val="00"/>
-    <w:family w:val="roman"/>
-    <w:pitch w:val="variable"/>
-    <w:sig w:usb0="E0002AFF" w:usb1="C0007841" w:usb2="00000009" w:usb3="00000000" w:csb0="000001FF" w:csb1="00000000"/>
-  </w:font>
-  <w:font w:name="Wingdings">
-    <w:panose1 w:val="05000000000000000000"/>
-    <w:charset w:val="02"/>
-    <w:family w:val="auto"/>
-    <w:pitch w:val="variable"/>
-    <w:sig w:usb0="00000000" w:usb1="10000000" w:usb2="00000000" w:usb3="00000000" w:csb0="80000000" w:csb1="00000000"/>
-  </w:font>
-  <w:font w:name="Symbol">
-    <w:panose1 w:val="05050102010706020507"/>
-    <w:charset w:val="02"/>
-    <w:family w:val="roman"/>
-    <w:pitch w:val="variable"/>
-    <w:sig w:usb0="00000000" w:usb1="10000000" w:usb2="00000000" w:usb3="00000000" w:csb0="80000000" w:csb1="00000000"/>
-  </w:font>
-  <w:font w:name="Calibri Light">
-    <w:panose1 w:val="020F0302020204030204"/>
-    <w:charset w:val="00"/>
-    <w:family w:val="swiss"/>
-    <w:pitch w:val="variable"/>
-    <w:sig w:usb0="A0002AEF" w:usb1="4000207B" w:usb2="00000000" w:usb3="00000000" w:csb0="000001FF" w:csb1="00000000"/>
-  </w:font>
-  <w:font w:name="Gisha">
-    <w:panose1 w:val="020B0502040204020203"/>
-    <w:charset w:val="00"/>
-    <w:family w:val="swiss"/>
-    <w:pitch w:val="variable"/>
-    <w:sig w:usb0="80000807" w:usb1="40000042" w:usb2="00000000" w:usb3="00000000" w:csb0="00000021" w:csb1="00000000"/>
-  </w:font>
-</w:fonts>
-</file>
-
-<file path=word/glossary/settings.xml><?xml version="1.0" encoding="utf-8"?>
-<w:settings xmlns:mc="http://schemas.openxmlformats.org/markup-compatibility/2006" xmlns:o="urn:schemas-microsoft-com:office:office" xmlns:r="http://schemas.openxmlformats.org/officeDocument/2006/relationships" xmlns:m="http://schemas.openxmlformats.org/officeDocument/2006/math" xmlns:v="urn:schemas-microsoft-com:vml" xmlns:w10="urn:schemas-microsoft-com:office:word" xmlns:w="http://schemas.openxmlformats.org/wordprocessingml/2006/main" xmlns:w14="http://schemas.microsoft.com/office/word/2010/wordml" xmlns:w15="http://schemas.microsoft.com/office/word/2012/wordml" xmlns:w16se="http://schemas.microsoft.com/office/word/2015/wordml/symex" xmlns:sl="http://schemas.openxmlformats.org/schemaLibrary/2006/main" mc:Ignorable="w14 w15 w16se">
-  <w:view w:val="normal"/>
-  <w:defaultTabStop w:val="720"/>
-  <w:characterSpacingControl w:val="doNotCompress"/>
-  <w:compat>
-    <w:useFELayout/>
-    <w:compatSetting w:name="compatibilityMode" w:uri="http://schemas.microsoft.com/office/word" w:val="15"/>
-    <w:compatSetting w:name="overrideTableStyleFontSizeAndJustification" w:uri="http://schemas.microsoft.com/office/word" w:val="1"/>
-    <w:compatSetting w:name="enableOpenTypeFeatures" w:uri="http://schemas.microsoft.com/office/word" w:val="1"/>
-    <w:compatSetting w:name="doNotFlipMirrorIndents" w:uri="http://schemas.microsoft.com/office/word" w:val="1"/>
-    <w:compatSetting w:name="differentiateMultirowTableHeaders" w:uri="http://schemas.microsoft.com/office/word" w:val="1"/>
-  </w:compat>
-  <w:rsids>
-    <w:rsidRoot w:val="00BD096D"/>
-    <w:rsid w:val="007C18FE"/>
-    <w:rsid w:val="00BD096D"/>
-  </w:rsids>
-  <m:mathPr>
-    <m:mathFont m:val="Cambria Math"/>
-    <m:brkBin m:val="before"/>
-    <m:brkBinSub m:val="--"/>
-    <m:smallFrac m:val="0"/>
-    <m:dispDef/>
-    <m:lMargin m:val="0"/>
-    <m:rMargin m:val="0"/>
-    <m:defJc m:val="centerGroup"/>
-    <m:wrapIndent m:val="1440"/>
-    <m:intLim m:val="subSup"/>
-    <m:naryLim m:val="undOvr"/>
-  </m:mathPr>
-  <w:themeFontLang w:val="en-US" w:bidi="he-IL"/>
-  <w:clrSchemeMapping w:bg1="light1" w:t1="dark1" w:bg2="light2" w:t2="dark2" w:accent1="accent1" w:accent2="accent2" w:accent3="accent3" w:accent4="accent4" w:accent5="accent5" w:accent6="accent6" w:hyperlink="hyperlink" w:followedHyperlink="followedHyperlink"/>
-  <w:decimalSymbol w:val="."/>
-  <w:listSeparator w:val=","/>
-  <w15:chartTrackingRefBased/>
-</w:settings>
-</file>
-
-<file path=word/glossary/styles.xml><?xml version="1.0" encoding="utf-8"?>
-<w:styles xmlns:mc="http://schemas.openxmlformats.org/markup-compatibility/2006" xmlns:r="http://schemas.openxmlformats.org/officeDocument/2006/relationships" xmlns:w="http://schemas.openxmlformats.org/wordprocessingml/2006/main" xmlns:w14="http://schemas.microsoft.com/office/word/2010/wordml" xmlns:w15="http://schemas.microsoft.com/office/word/2012/wordml" xmlns:w16se="http://schemas.microsoft.com/office/word/2015/wordml/symex" mc:Ignorable="w14 w15 w16se">
-  <w:docDefaults>
-    <w:rPrDefault>
-      <w:rPr>
-        <w:rFonts w:asciiTheme="minorHAnsi" w:eastAsiaTheme="minorEastAsia" w:hAnsiTheme="minorHAnsi" w:cstheme="minorBidi"/>
-        <w:sz w:val="22"/>
-        <w:szCs w:val="22"/>
-        <w:lang w:val="en-US" w:eastAsia="en-US" w:bidi="he-IL"/>
-      </w:rPr>
-    </w:rPrDefault>
-    <w:pPrDefault>
-      <w:pPr>
-        <w:spacing w:after="160" w:line="259" w:lineRule="auto"/>
-      </w:pPr>
-    </w:pPrDefault>
-  </w:docDefaults>
-  <w:latentStyles w:defLockedState="0" w:defUIPriority="99" w:defSemiHidden="0" w:defUnhideWhenUsed="0" w:defQFormat="0" w:count="371">
-    <w:lsdException w:name="Normal" w:uiPriority="0" w:qFormat="1"/>
-    <w:lsdException w:name="heading 1" w:uiPriority="9" w:qFormat="1"/>
-    <w:lsdException w:name="heading 2" w:semiHidden="1" w:uiPriority="9" w:unhideWhenUsed="1" w:qFormat="1"/>
-    <w:lsdException w:name="heading 3" w:semiHidden="1" w:uiPriority="9" w:unhideWhenUsed="1" w:qFormat="1"/>
-    <w:lsdException w:name="heading 4" w:semiHidden="1" w:uiPriority="9" w:unhideWhenUsed="1" w:qFormat="1"/>
-    <w:lsdException w:name="heading 5" w:semiHidden="1" w:uiPriority="9" w:unhideWhenUsed="1" w:qFormat="1"/>
-    <w:lsdException w:name="heading 6" w:semiHidden="1" w:uiPriority="9" w:unhideWhenUsed="1" w:qFormat="1"/>
-    <w:lsdException w:name="heading 7" w:semiHidden="1" w:uiPriority="9" w:unhideWhenUsed="1" w:qFormat="1"/>
-    <w:lsdException w:name="heading 8" w:semiHidden="1" w:uiPriority="9" w:unhideWhenUsed="1" w:qFormat="1"/>
-    <w:lsdException w:name="heading 9" w:semiHidden="1" w:uiPriority="9" w:unhideWhenUsed="1" w:qFormat="1"/>
-    <w:lsdException w:name="index 1" w:semiHidden="1" w:unhideWhenUsed="1"/>
-    <w:lsdException w:name="index 2" w:semiHidden="1" w:unhideWhenUsed="1"/>
-    <w:lsdException w:name="index 3" w:semiHidden="1" w:unhideWhenUsed="1"/>
-    <w:lsdException w:name="index 4" w:semiHidden="1" w:unhideWhenUsed="1"/>
-    <w:lsdException w:name="index 5" w:semiHidden="1" w:unhideWhenUsed="1"/>
-    <w:lsdException w:name="index 6" w:semiHidden="1" w:unhideWhenUsed="1"/>
-    <w:lsdException w:name="index 7" w:semiHidden="1" w:unhideWhenUsed="1"/>
-    <w:lsdException w:name="index 8" w:semiHidden="1" w:unhideWhenUsed="1"/>
-    <w:lsdException w:name="index 9" w:semiHidden="1" w:unhideWhenUsed="1"/>
-    <w:lsdException w:name="toc 1" w:semiHidden="1" w:uiPriority="39" w:unhideWhenUsed="1"/>
-    <w:lsdException w:name="toc 2" w:semiHidden="1" w:uiPriority="39" w:unhideWhenUsed="1"/>
-    <w:lsdException w:name="toc 3" w:semiHidden="1" w:uiPriority="39" w:unhideWhenUsed="1"/>
-    <w:lsdException w:name="toc 4" w:semiHidden="1" w:uiPriority="39" w:unhideWhenUsed="1"/>
-    <w:lsdException w:name="toc 5" w:semiHidden="1" w:uiPriority="39" w:unhideWhenUsed="1"/>
-    <w:lsdException w:name="toc 6" w:semiHidden="1" w:uiPriority="39" w:unhideWhenUsed="1"/>
-    <w:lsdException w:name="toc 7" w:semiHidden="1" w:uiPriority="39" w:unhideWhenUsed="1"/>
-    <w:lsdException w:name="toc 8" w:semiHidden="1" w:uiPriority="39" w:unhideWhenUsed="1"/>
-    <w:lsdException w:name="toc 9" w:semiHidden="1" w:uiPriority="39" w:unhideWhenUsed="1"/>
-    <w:lsdException w:name="Normal Indent" w:semiHidden="1" w:unhideWhenUsed="1"/>
-    <w:lsdException w:name="footnote text" w:semiHidden="1" w:unhideWhenUsed="1"/>
-    <w:lsdException w:name="annotation text" w:semiHidden="1" w:unhideWhenUsed="1"/>
-    <w:lsdException w:name="header" w:semiHidden="1" w:unhideWhenUsed="1"/>
-    <w:lsdException w:name="footer" w:semiHidden="1" w:unhideWhenUsed="1"/>
-    <w:lsdException w:name="index heading" w:semiHidden="1" w:unhideWhenUsed="1"/>
-    <w:lsdException w:name="caption" w:semiHidden="1" w:uiPriority="35" w:unhideWhenUsed="1" w:qFormat="1"/>
-    <w:lsdException w:name="table of figures" w:semiHidden="1" w:unhideWhenUsed="1"/>
-    <w:lsdException w:name="envelope address" w:semiHidden="1" w:unhideWhenUsed="1"/>
-    <w:lsdException w:name="envelope return" w:semiHidden="1" w:unhideWhenUsed="1"/>
-    <w:lsdException w:name="footnote reference" w:semiHidden="1" w:unhideWhenUsed="1"/>
-    <w:lsdException w:name="annotation reference" w:semiHidden="1" w:unhideWhenUsed="1"/>
-    <w:lsdException w:name="line number" w:semiHidden="1" w:unhideWhenUsed="1"/>
-    <w:lsdException w:name="page number" w:semiHidden="1" w:unhideWhenUsed="1"/>
-    <w:lsdException w:name="endnote reference" w:semiHidden="1" w:unhideWhenUsed="1"/>
-    <w:lsdException w:name="endnote text" w:semiHidden="1" w:unhideWhenUsed="1"/>
-    <w:lsdException w:name="table of authorities" w:semiHidden="1" w:unhideWhenUsed="1"/>
-    <w:lsdException w:name="macro" w:semiHidden="1" w:unhideWhenUsed="1"/>
-    <w:lsdException w:name="toa heading" w:semiHidden="1" w:unhideWhenUsed="1"/>
-    <w:lsdException w:name="List" w:semiHidden="1" w:unhideWhenUsed="1"/>
-    <w:lsdException w:name="List Bullet" w:semiHidden="1" w:unhideWhenUsed="1"/>
-    <w:lsdException w:name="List Number" w:semiHidden="1" w:unhideWhenUsed="1"/>
-    <w:lsdException w:name="List 2" w:semiHidden="1" w:unhideWhenUsed="1"/>
-    <w:lsdException w:name="List 3" w:semiHidden="1" w:unhideWhenUsed="1"/>
-    <w:lsdException w:name="List 4" w:semiHidden="1" w:unhideWhenUsed="1"/>
-    <w:lsdException w:name="List 5" w:semiHidden="1" w:unhideWhenUsed="1"/>
-    <w:lsdException w:name="List Bullet 2" w:semiHidden="1" w:unhideWhenUsed="1"/>
-    <w:lsdException w:name="List Bullet 3" w:semiHidden="1" w:unhideWhenUsed="1"/>
-    <w:lsdException w:name="List Bullet 4" w:semiHidden="1" w:unhideWhenUsed="1"/>
-    <w:lsdException w:name="List Bullet 5" w:semiHidden="1" w:unhideWhenUsed="1"/>
-    <w:lsdException w:name="List Number 2" w:semiHidden="1" w:unhideWhenUsed="1"/>
-    <w:lsdException w:name="List Number 3" w:semiHidden="1" w:unhideWhenUsed="1"/>
-    <w:lsdException w:name="List Number 4" w:semiHidden="1" w:unhideWhenUsed="1"/>
-    <w:lsdException w:name="List Number 5" w:semiHidden="1" w:unhideWhenUsed="1"/>
-    <w:lsdException w:name="Title" w:uiPriority="10" w:qFormat="1"/>
-    <w:lsdException w:name="Closing" w:semiHidden="1" w:unhideWhenUsed="1"/>
-    <w:lsdException w:name="Signature" w:semiHidden="1" w:unhideWhenUsed="1"/>
-    <w:lsdException w:name="Default Paragraph Font" w:semiHidden="1" w:uiPriority="1" w:unhideWhenUsed="1"/>
-    <w:lsdException w:name="Body Text" w:semiHidden="1" w:unhideWhenUsed="1"/>
-    <w:lsdException w:name="Body Text Indent" w:semiHidden="1" w:unhideWhenUsed="1"/>
-    <w:lsdException w:name="List Continue" w:semiHidden="1" w:unhideWhenUsed="1"/>
-    <w:lsdException w:name="List Continue 2" w:semiHidden="1" w:unhideWhenUsed="1"/>
-    <w:lsdException w:name="List Continue 3" w:semiHidden="1" w:unhideWhenUsed="1"/>
-    <w:lsdException w:name="List Continue 4" w:semiHidden="1" w:unhideWhenUsed="1"/>
-    <w:lsdException w:name="List Continue 5" w:semiHidden="1" w:unhideWhenUsed="1"/>
-    <w:lsdException w:name="Message Header" w:semiHidden="1" w:unhideWhenUsed="1"/>
-    <w:lsdException w:name="Subtitle" w:uiPriority="11" w:qFormat="1"/>
-    <w:lsdException w:name="Salutation" w:semiHidden="1" w:unhideWhenUsed="1"/>
-    <w:lsdException w:name="Date" w:semiHidden="1" w:unhideWhenUsed="1"/>
-    <w:lsdException w:name="Body Text First Indent" w:semiHidden="1" w:unhideWhenUsed="1"/>
-    <w:lsdException w:name="Body Text First Indent 2" w:semiHidden="1" w:unhideWhenUsed="1"/>
-    <w:lsdException w:name="Note Heading" w:semiHidden="1" w:unhideWhenUsed="1"/>
-    <w:lsdException w:name="Body Text 2" w:semiHidden="1" w:unhideWhenUsed="1"/>
-    <w:lsdException w:name="Body Text 3" w:semiHidden="1" w:unhideWhenUsed="1"/>
-    <w:lsdException w:name="Body Text Indent 2" w:semiHidden="1" w:unhideWhenUsed="1"/>
-    <w:lsdException w:name="Body Text Indent 3" w:semiHidden="1" w:unhideWhenUsed="1"/>
-    <w:lsdException w:name="Block Text" w:semiHidden="1" w:unhideWhenUsed="1"/>
-    <w:lsdException w:name="Hyperlink" w:semiHidden="1" w:unhideWhenUsed="1"/>
-    <w:lsdException w:name="FollowedHyperlink" w:semiHidden="1" w:unhideWhenUsed="1"/>
-    <w:lsdException w:name="Strong" w:uiPriority="22" w:qFormat="1"/>
-    <w:lsdException w:name="Emphasis" w:uiPriority="20" w:qFormat="1"/>
-    <w:lsdException w:name="Document Map" w:semiHidden="1" w:unhideWhenUsed="1"/>
-    <w:lsdException w:name="Plain Text" w:semiHidden="1" w:unhideWhenUsed="1"/>
-    <w:lsdException w:name="E-mail Signature" w:semiHidden="1" w:unhideWhenUsed="1"/>
-    <w:lsdException w:name="HTML Top of Form" w:semiHidden="1" w:unhideWhenUsed="1"/>
-    <w:lsdException w:name="HTML Bottom of Form" w:semiHidden="1" w:unhideWhenUsed="1"/>
-    <w:lsdException w:name="Normal (Web)" w:semiHidden="1" w:unhideWhenUsed="1"/>
-    <w:lsdException w:name="HTML Acronym" w:semiHidden="1" w:unhideWhenUsed="1"/>
-    <w:lsdException w:name="HTML Address" w:semiHidden="1" w:unhideWhenUsed="1"/>
-    <w:lsdException w:name="HTML Cite" w:semiHidden="1" w:unhideWhenUsed="1"/>
-    <w:lsdException w:name="HTML Code" w:semiHidden="1" w:unhideWhenUsed="1"/>
-    <w:lsdException w:name="HTML Definition" w:semiHidden="1" w:unhideWhenUsed="1"/>
-    <w:lsdException w:name="HTML Keyboard" w:semiHidden="1" w:unhideWhenUsed="1"/>
-    <w:lsdException w:name="HTML Preformatted" w:semiHidden="1" w:unhideWhenUsed="1"/>
-    <w:lsdException w:name="HTML Sample" w:semiHidden="1" w:unhideWhenUsed="1"/>
-    <w:lsdException w:name="HTML Typewriter" w:semiHidden="1" w:unhideWhenUsed="1"/>
-    <w:lsdException w:name="HTML Variable" w:semiHidden="1" w:unhideWhenUsed="1"/>
-    <w:lsdException w:name="Normal Table" w:semiHidden="1" w:unhideWhenUsed="1"/>
-    <w:lsdException w:name="annotation subject" w:semiHidden="1" w:unhideWhenUsed="1"/>
-    <w:lsdException w:name="No List" w:semiHidden="1" w:unhideWhenUsed="1"/>
-    <w:lsdException w:name="Outline List 1" w:semiHidden="1" w:unhideWhenUsed="1"/>
-    <w:lsdException w:name="Outline List 2" w:semiHidden="1" w:unhideWhenUsed="1"/>
-    <w:lsdException w:name="Outline List 3" w:semiHidden="1" w:unhideWhenUsed="1"/>
-    <w:lsdException w:name="Table Simple 1" w:semiHidden="1" w:unhideWhenUsed="1"/>
-    <w:lsdException w:name="Table Simple 2" w:semiHidden="1" w:unhideWhenUsed="1"/>
-    <w:lsdException w:name="Table Simple 3" w:semiHidden="1" w:unhideWhenUsed="1"/>
-    <w:lsdException w:name="Table Classic 1" w:semiHidden="1" w:unhideWhenUsed="1"/>
-    <w:lsdException w:name="Table Classic 2" w:semiHidden="1" w:unhideWhenUsed="1"/>
-    <w:lsdException w:name="Table Classic 3" w:semiHidden="1" w:unhideWhenUsed="1"/>
-    <w:lsdException w:name="Table Classic 4" w:semiHidden="1" w:unhideWhenUsed="1"/>
-    <w:lsdException w:name="Table Colorful 1" w:semiHidden="1" w:unhideWhenUsed="1"/>
-    <w:lsdException w:name="Table Colorful 2" w:semiHidden="1" w:unhideWhenUsed="1"/>
-    <w:lsdException w:name="Table Colorful 3" w:semiHidden="1" w:unhideWhenUsed="1"/>
-    <w:lsdException w:name="Table Columns 1" w:semiHidden="1" w:unhideWhenUsed="1"/>
-    <w:lsdException w:name="Table Columns 2" w:semiHidden="1" w:unhideWhenUsed="1"/>
-    <w:lsdException w:name="Table Columns 3" w:semiHidden="1" w:unhideWhenUsed="1"/>
-    <w:lsdException w:name="Table Columns 4" w:semiHidden="1" w:unhideWhenUsed="1"/>
-    <w:lsdException w:name="Table Columns 5" w:semiHidden="1" w:unhideWhenUsed="1"/>
-    <w:lsdException w:name="Table Grid 1" w:semiHidden="1" w:unhideWhenUsed="1"/>
-    <w:lsdException w:name="Table Grid 2" w:semiHidden="1" w:unhideWhenUsed="1"/>
-    <w:lsdException w:name="Table Grid 3" w:semiHidden="1" w:unhideWhenUsed="1"/>
-    <w:lsdException w:name="Table Grid 4" w:semiHidden="1" w:unhideWhenUsed="1"/>
-    <w:lsdException w:name="Table Grid 5" w:semiHidden="1" w:unhideWhenUsed="1"/>
-    <w:lsdException w:name="Table Grid 6" w:semiHidden="1" w:unhideWhenUsed="1"/>
-    <w:lsdException w:name="Table Grid 7" w:semiHidden="1" w:unhideWhenUsed="1"/>
-    <w:lsdException w:name="Table Grid 8" w:semiHidden="1" w:unhideWhenUsed="1"/>
-    <w:lsdException w:name="Table List 1" w:semiHidden="1" w:unhideWhenUsed="1"/>
-    <w:lsdException w:name="Table List 2" w:semiHidden="1" w:unhideWhenUsed="1"/>
-    <w:lsdException w:name="Table List 3" w:semiHidden="1" w:unhideWhenUsed="1"/>
-    <w:lsdException w:name="Table List 4" w:semiHidden="1" w:unhideWhenUsed="1"/>
-    <w:lsdException w:name="Table List 5" w:semiHidden="1" w:unhideWhenUsed="1"/>
-    <w:lsdException w:name="Table List 6" w:semiHidden="1" w:unhideWhenUsed="1"/>
-    <w:lsdException w:name="Table List 7" w:semiHidden="1" w:unhideWhenUsed="1"/>
-    <w:lsdException w:name="Table List 8" w:semiHidden="1" w:unhideWhenUsed="1"/>
-    <w:lsdException w:name="Table 3D effects 1" w:semiHidden="1" w:unhideWhenUsed="1"/>
-    <w:lsdException w:name="Table 3D effects 2" w:semiHidden="1" w:unhideWhenUsed="1"/>
-    <w:lsdException w:name="Table 3D effects 3" w:semiHidden="1" w:unhideWhenUsed="1"/>
-    <w:lsdException w:name="Table Contemporary" w:semiHidden="1" w:unhideWhenUsed="1"/>
-    <w:lsdException w:name="Table Elegant" w:semiHidden="1" w:unhideWhenUsed="1"/>
-    <w:lsdException w:name="Table Professional" w:semiHidden="1" w:unhideWhenUsed="1"/>
-    <w:lsdException w:name="Table Subtle 1" w:semiHidden="1" w:unhideWhenUsed="1"/>
-    <w:lsdException w:name="Table Subtle 2" w:semiHidden="1" w:unhideWhenUsed="1"/>
-    <w:lsdException w:name="Table Web 1" w:semiHidden="1" w:unhideWhenUsed="1"/>
-    <w:lsdException w:name="Table Web 2" w:semiHidden="1" w:unhideWhenUsed="1"/>
-    <w:lsdException w:name="Table Web 3" w:semiHidden="1" w:unhideWhenUsed="1"/>
-    <w:lsdException w:name="Balloon Text" w:semiHidden="1" w:unhideWhenUsed="1"/>
-    <w:lsdException w:name="Table Grid" w:uiPriority="39"/>
-    <w:lsdException w:name="Table Theme" w:semiHidden="1" w:unhideWhenUsed="1"/>
-    <w:lsdException w:name="Placeholder Text" w:semiHidden="1"/>
-    <w:lsdException w:name="No Spacing" w:uiPriority="1" w:qFormat="1"/>
-    <w:lsdException w:name="Light Shading" w:uiPriority="60"/>
-    <w:lsdException w:name="Light List" w:uiPriority="61"/>
-    <w:lsdException w:name="Light Grid" w:uiPriority="62"/>
-    <w:lsdException w:name="Medium Shading 1" w:uiPriority="63"/>
-    <w:lsdException w:name="Medium Shading 2" w:uiPriority="64"/>
-    <w:lsdException w:name="Medium List 1" w:uiPriority="65"/>
-    <w:lsdException w:name="Medium List 2" w:uiPriority="66"/>
-    <w:lsdException w:name="Medium Grid 1" w:uiPriority="67"/>
-    <w:lsdException w:name="Medium Grid 2" w:uiPriority="68"/>
-    <w:lsdException w:name="Medium Grid 3" w:uiPriority="69"/>
-    <w:lsdException w:name="Dark List" w:uiPriority="70"/>
-    <w:lsdException w:name="Colorful Shading" w:uiPriority="71"/>
-    <w:lsdException w:name="Colorful List" w:uiPriority="72"/>
-    <w:lsdException w:name="Colorful Grid" w:uiPriority="73"/>
-    <w:lsdException w:name="Light Shading Accent 1" w:uiPriority="60"/>
-    <w:lsdException w:name="Light List Accent 1" w:uiPriority="61"/>
-    <w:lsdException w:name="Light Grid Accent 1" w:uiPriority="62"/>
-    <w:lsdException w:name="Medium Shading 1 Accent 1" w:uiPriority="63"/>
-    <w:lsdException w:name="Medium Shading 2 Accent 1" w:uiPriority="64"/>
-    <w:lsdException w:name="Medium List 1 Accent 1" w:uiPriority="65"/>
-    <w:lsdException w:name="Revision" w:semiHidden="1"/>
-    <w:lsdException w:name="List Paragraph" w:uiPriority="34" w:qFormat="1"/>
-    <w:lsdException w:name="Quote" w:uiPriority="29" w:qFormat="1"/>
-    <w:lsdException w:name="Intense Quote" w:uiPriority="30" w:qFormat="1"/>
-    <w:lsdException w:name="Medium List 2 Accent 1" w:uiPriority="66"/>
-    <w:lsdException w:name="Medium Grid 1 Accent 1" w:uiPriority="67"/>
-    <w:lsdException w:name="Medium Grid 2 Accent 1" w:uiPriority="68"/>
-    <w:lsdException w:name="Medium Grid 3 Accent 1" w:uiPriority="69"/>
-    <w:lsdException w:name="Dark List Accent 1" w:uiPriority="70"/>
-    <w:lsdException w:name="Colorful Shading Accent 1" w:uiPriority="71"/>
-    <w:lsdException w:name="Colorful List Accent 1" w:uiPriority="72"/>
-    <w:lsdException w:name="Colorful Grid Accent 1" w:uiPriority="73"/>
-    <w:lsdException w:name="Light Shading Accent 2" w:uiPriority="60"/>
-    <w:lsdException w:name="Light List Accent 2" w:uiPriority="61"/>
-    <w:lsdException w:name="Light Grid Accent 2" w:uiPriority="62"/>
-    <w:lsdException w:name="Medium Shading 1 Accent 2" w:uiPriority="63"/>
-    <w:lsdException w:name="Medium Shading 2 Accent 2" w:uiPriority="64"/>
-    <w:lsdException w:name="Medium List 1 Accent 2" w:uiPriority="65"/>
-    <w:lsdException w:name="Medium List 2 Accent 2" w:uiPriority="66"/>
-    <w:lsdException w:name="Medium Grid 1 Accent 2" w:uiPriority="67"/>
-    <w:lsdException w:name="Medium Grid 2 Accent 2" w:uiPriority="68"/>
-    <w:lsdException w:name="Medium Grid 3 Accent 2" w:uiPriority="69"/>
-    <w:lsdException w:name="Dark List Accent 2" w:uiPriority="70"/>
-    <w:lsdException w:name="Colorful Shading Accent 2" w:uiPriority="71"/>
-    <w:lsdException w:name="Colorful List Accent 2" w:uiPriority="72"/>
-    <w:lsdException w:name="Colorful Grid Accent 2" w:uiPriority="73"/>
-    <w:lsdException w:name="Light Shading Accent 3" w:uiPriority="60"/>
-    <w:lsdException w:name="Light List Accent 3" w:uiPriority="61"/>
-    <w:lsdException w:name="Light Grid Accent 3" w:uiPriority="62"/>
-    <w:lsdException w:name="Medium Shading 1 Accent 3" w:uiPriority="63"/>
-    <w:lsdException w:name="Medium Shading 2 Accent 3" w:uiPriority="64"/>
-    <w:lsdException w:name="Medium List 1 Accent 3" w:uiPriority="65"/>
-    <w:lsdException w:name="Medium List 2 Accent 3" w:uiPriority="66"/>
-    <w:lsdException w:name="Medium Grid 1 Accent 3" w:uiPriority="67"/>
-    <w:lsdException w:name="Medium Grid 2 Accent 3" w:uiPriority="68"/>
-    <w:lsdException w:name="Medium Grid 3 Accent 3" w:uiPriority="69"/>
-    <w:lsdException w:name="Dark List Accent 3" w:uiPriority="70"/>
-    <w:lsdException w:name="Colorful Shading Accent 3" w:uiPriority="71"/>
-    <w:lsdException w:name="Colorful List Accent 3" w:uiPriority="72"/>
-    <w:lsdException w:name="Colorful Grid Accent 3" w:uiPriority="73"/>
-    <w:lsdException w:name="Light Shading Accent 4" w:uiPriority="60"/>
-    <w:lsdException w:name="Light List Accent 4" w:uiPriority="61"/>
-    <w:lsdException w:name="Light Grid Accent 4" w:uiPriority="62"/>
-    <w:lsdException w:name="Medium Shading 1 Accent 4" w:uiPriority="63"/>
-    <w:lsdException w:name="Medium Shading 2 Accent 4" w:uiPriority="64"/>
-    <w:lsdException w:name="Medium List 1 Accent 4" w:uiPriority="65"/>
-    <w:lsdException w:name="Medium List 2 Accent 4" w:uiPriority="66"/>
-    <w:lsdException w:name="Medium Grid 1 Accent 4" w:uiPriority="67"/>
-    <w:lsdException w:name="Medium Grid 2 Accent 4" w:uiPriority="68"/>
-    <w:lsdException w:name="Medium Grid 3 Accent 4" w:uiPriority="69"/>
-    <w:lsdException w:name="Dark List Accent 4" w:uiPriority="70"/>
-    <w:lsdException w:name="Colorful Shading Accent 4" w:uiPriority="71"/>
-    <w:lsdException w:name="Colorful List Accent 4" w:uiPriority="72"/>
-    <w:lsdException w:name="Colorful Grid Accent 4" w:uiPriority="73"/>
-    <w:lsdException w:name="Light Shading Accent 5" w:uiPriority="60"/>
-    <w:lsdException w:name="Light List Accent 5" w:uiPriority="61"/>
-    <w:lsdException w:name="Light Grid Accent 5" w:uiPriority="62"/>
-    <w:lsdException w:name="Medium Shading 1 Accent 5" w:uiPriority="63"/>
-    <w:lsdException w:name="Medium Shading 2 Accent 5" w:uiPriority="64"/>
-    <w:lsdException w:name="Medium List 1 Accent 5" w:uiPriority="65"/>
-    <w:lsdException w:name="Medium List 2 Accent 5" w:uiPriority="66"/>
-    <w:lsdException w:name="Medium Grid 1 Accent 5" w:uiPriority="67"/>
-    <w:lsdException w:name="Medium Grid 2 Accent 5" w:uiPriority="68"/>
-    <w:lsdException w:name="Medium Grid 3 Accent 5" w:uiPriority="69"/>
-    <w:lsdException w:name="Dark List Accent 5" w:uiPriority="70"/>
-    <w:lsdException w:name="Colorful Shading Accent 5" w:uiPriority="71"/>
-    <w:lsdException w:name="Colorful List Accent 5" w:uiPriority="72"/>
-    <w:lsdException w:name="Colorful Grid Accent 5" w:uiPriority="73"/>
-    <w:lsdException w:name="Light Shading Accent 6" w:uiPriority="60"/>
-    <w:lsdException w:name="Light List Accent 6" w:uiPriority="61"/>
-    <w:lsdException w:name="Light Grid Accent 6" w:uiPriority="62"/>
-    <w:lsdException w:name="Medium Shading 1 Accent 6" w:uiPriority="63"/>
-    <w:lsdException w:name="Medium Shading 2 Accent 6" w:uiPriority="64"/>
-    <w:lsdException w:name="Medium List 1 Accent 6" w:uiPriority="65"/>
-    <w:lsdException w:name="Medium List 2 Accent 6" w:uiPriority="66"/>
-    <w:lsdException w:name="Medium Grid 1 Accent 6" w:uiPriority="67"/>
-    <w:lsdException w:name="Medium Grid 2 Accent 6" w:uiPriority="68"/>
-    <w:lsdException w:name="Medium Grid 3 Accent 6" w:uiPriority="69"/>
-    <w:lsdException w:name="Dark List Accent 6" w:uiPriority="70"/>
-    <w:lsdException w:name="Colorful Shading Accent 6" w:uiPriority="71"/>
-    <w:lsdException w:name="Colorful List Accent 6" w:uiPriority="72"/>
-    <w:lsdException w:name="Colorful Grid Accent 6" w:uiPriority="73"/>
-    <w:lsdException w:name="Subtle Emphasis" w:uiPriority="19" w:qFormat="1"/>
-    <w:lsdException w:name="Intense Emphasis" w:uiPriority="21" w:qFormat="1"/>
-    <w:lsdException w:name="Subtle Reference" w:uiPriority="31" w:qFormat="1"/>
-    <w:lsdException w:name="Intense Reference" w:uiPriority="32" w:qFormat="1"/>
-    <w:lsdException w:name="Book Title" w:uiPriority="33" w:qFormat="1"/>
-    <w:lsdException w:name="Bibliography" w:semiHidden="1" w:uiPriority="37" w:unhideWhenUsed="1"/>
-    <w:lsdException w:name="TOC Heading" w:semiHidden="1" w:uiPriority="39" w:unhideWhenUsed="1" w:qFormat="1"/>
-    <w:lsdException w:name="Plain Table 1" w:uiPriority="41"/>
-    <w:lsdException w:name="Plain Table 2" w:uiPriority="42"/>
-    <w:lsdException w:name="Plain Table 3" w:uiPriority="43"/>
-    <w:lsdException w:name="Plain Table 4" w:uiPriority="44"/>
-    <w:lsdException w:name="Plain Table 5" w:uiPriority="45"/>
-    <w:lsdException w:name="Grid Table Light" w:uiPriority="40"/>
-    <w:lsdException w:name="Grid Table 1 Light" w:uiPriority="46"/>
-    <w:lsdException w:name="Grid Table 2" w:uiPriority="47"/>
-    <w:lsdException w:name="Grid Table 3" w:uiPriority="48"/>
-    <w:lsdException w:name="Grid Table 4" w:uiPriority="49"/>
-    <w:lsdException w:name="Grid Table 5 Dark" w:uiPriority="50"/>
-    <w:lsdException w:name="Grid Table 6 Colorful" w:uiPriority="51"/>
-    <w:lsdException w:name="Grid Table 7 Colorful" w:uiPriority="52"/>
-    <w:lsdException w:name="Grid Table 1 Light Accent 1" w:uiPriority="46"/>
-    <w:lsdException w:name="Grid Table 2 Accent 1" w:uiPriority="47"/>
-    <w:lsdException w:name="Grid Table 3 Accent 1" w:uiPriority="48"/>
-    <w:lsdException w:name="Grid Table 4 Accent 1" w:uiPriority="49"/>
-    <w:lsdException w:name="Grid Table 5 Dark Accent 1" w:uiPriority="50"/>
-    <w:lsdException w:name="Grid Table 6 Colorful Accent 1" w:uiPriority="51"/>
-    <w:lsdException w:name="Grid Table 7 Colorful Accent 1" w:uiPriority="52"/>
-    <w:lsdException w:name="Grid Table 1 Light Accent 2" w:uiPriority="46"/>
-    <w:lsdException w:name="Grid Table 2 Accent 2" w:uiPriority="47"/>
-    <w:lsdException w:name="Grid Table 3 Accent 2" w:uiPriority="48"/>
-    <w:lsdException w:name="Grid Table 4 Accent 2" w:uiPriority="49"/>
-    <w:lsdException w:name="Grid Table 5 Dark Accent 2" w:uiPriority="50"/>
-    <w:lsdException w:name="Grid Table 6 Colorful Accent 2" w:uiPriority="51"/>
-    <w:lsdException w:name="Grid Table 7 Colorful Accent 2" w:uiPriority="52"/>
-    <w:lsdException w:name="Grid Table 1 Light Accent 3" w:uiPriority="46"/>
-    <w:lsdException w:name="Grid Table 2 Accent 3" w:uiPriority="47"/>
-    <w:lsdException w:name="Grid Table 3 Accent 3" w:uiPriority="48"/>
-    <w:lsdException w:name="Grid Table 4 Accent 3" w:uiPriority="49"/>
-    <w:lsdException w:name="Grid Table 5 Dark Accent 3" w:uiPriority="50"/>
-    <w:lsdException w:name="Grid Table 6 Colorful Accent 3" w:uiPriority="51"/>
-    <w:lsdException w:name="Grid Table 7 Colorful Accent 3" w:uiPriority="52"/>
-    <w:lsdException w:name="Grid Table 1 Light Accent 4" w:uiPriority="46"/>
-    <w:lsdException w:name="Grid Table 2 Accent 4" w:uiPriority="47"/>
-    <w:lsdException w:name="Grid Table 3 Accent 4" w:uiPriority="48"/>
-    <w:lsdException w:name="Grid Table 4 Accent 4" w:uiPriority="49"/>
-    <w:lsdException w:name="Grid Table 5 Dark Accent 4" w:uiPriority="50"/>
-    <w:lsdException w:name="Grid Table 6 Colorful Accent 4" w:uiPriority="51"/>
-    <w:lsdException w:name="Grid Table 7 Colorful Accent 4" w:uiPriority="52"/>
-    <w:lsdException w:name="Grid Table 1 Light Accent 5" w:uiPriority="46"/>
-    <w:lsdException w:name="Grid Table 2 Accent 5" w:uiPriority="47"/>
-    <w:lsdException w:name="Grid Table 3 Accent 5" w:uiPriority="48"/>
-    <w:lsdException w:name="Grid Table 4 Accent 5" w:uiPriority="49"/>
-    <w:lsdException w:name="Grid Table 5 Dark Accent 5" w:uiPriority="50"/>
-    <w:lsdException w:name="Grid Table 6 Colorful Accent 5" w:uiPriority="51"/>
-    <w:lsdException w:name="Grid Table 7 Colorful Accent 5" w:uiPriority="52"/>
-    <w:lsdException w:name="Grid Table 1 Light Accent 6" w:uiPriority="46"/>
-    <w:lsdException w:name="Grid Table 2 Accent 6" w:uiPriority="47"/>
-    <w:lsdException w:name="Grid Table 3 Accent 6" w:uiPriority="48"/>
-    <w:lsdException w:name="Grid Table 4 Accent 6" w:uiPriority="49"/>
-    <w:lsdException w:name="Grid Table 5 Dark Accent 6" w:uiPriority="50"/>
-    <w:lsdException w:name="Grid Table 6 Colorful Accent 6" w:uiPriority="51"/>
-    <w:lsdException w:name="Grid Table 7 Colorful Accent 6" w:uiPriority="52"/>
-    <w:lsdException w:name="List Table 1 Light" w:uiPriority="46"/>
-    <w:lsdException w:name="List Table 2" w:uiPriority="47"/>
-    <w:lsdException w:name="List Table 3" w:uiPriority="48"/>
-    <w:lsdException w:name="List Table 4" w:uiPriority="49"/>
-    <w:lsdException w:name="List Table 5 Dark" w:uiPriority="50"/>
-    <w:lsdException w:name="List Table 6 Colorful" w:uiPriority="51"/>
-    <w:lsdException w:name="List Table 7 Colorful" w:uiPriority="52"/>
-    <w:lsdException w:name="List Table 1 Light Accent 1" w:uiPriority="46"/>
-    <w:lsdException w:name="List Table 2 Accent 1" w:uiPriority="47"/>
-    <w:lsdException w:name="List Table 3 Accent 1" w:uiPriority="48"/>
-    <w:lsdException w:name="List Table 4 Accent 1" w:uiPriority="49"/>
-    <w:lsdException w:name="List Table 5 Dark Accent 1" w:uiPriority="50"/>
-    <w:lsdException w:name="List Table 6 Colorful Accent 1" w:uiPriority="51"/>
-    <w:lsdException w:name="List Table 7 Colorful Accent 1" w:uiPriority="52"/>
-    <w:lsdException w:name="List Table 1 Light Accent 2" w:uiPriority="46"/>
-    <w:lsdException w:name="List Table 2 Accent 2" w:uiPriority="47"/>
-    <w:lsdException w:name="List Table 3 Accent 2" w:uiPriority="48"/>
-    <w:lsdException w:name="List Table 4 Accent 2" w:uiPriority="49"/>
-    <w:lsdException w:name="List Table 5 Dark Accent 2" w:uiPriority="50"/>
-    <w:lsdException w:name="List Table 6 Colorful Accent 2" w:uiPriority="51"/>
-    <w:lsdException w:name="List Table 7 Colorful Accent 2" w:uiPriority="52"/>
-    <w:lsdException w:name="List Table 1 Light Accent 3" w:uiPriority="46"/>
-    <w:lsdException w:name="List Table 2 Accent 3" w:uiPriority="47"/>
-    <w:lsdException w:name="List Table 3 Accent 3" w:uiPriority="48"/>
-    <w:lsdException w:name="List Table 4 Accent 3" w:uiPriority="49"/>
-    <w:lsdException w:name="List Table 5 Dark Accent 3" w:uiPriority="50"/>
-    <w:lsdException w:name="List Table 6 Colorful Accent 3" w:uiPriority="51"/>
-    <w:lsdException w:name="List Table 7 Colorful Accent 3" w:uiPriority="52"/>
-    <w:lsdException w:name="List Table 1 Light Accent 4" w:uiPriority="46"/>
-    <w:lsdException w:name="List Table 2 Accent 4" w:uiPriority="47"/>
-    <w:lsdException w:name="List Table 3 Accent 4" w:uiPriority="48"/>
-    <w:lsdException w:name="List Table 4 Accent 4" w:uiPriority="49"/>
-    <w:lsdException w:name="List Table 5 Dark Accent 4" w:uiPriority="50"/>
-    <w:lsdException w:name="List Table 6 Colorful Accent 4" w:uiPriority="51"/>
-    <w:lsdException w:name="List Table 7 Colorful Accent 4" w:uiPriority="52"/>
-    <w:lsdException w:name="List Table 1 Light Accent 5" w:uiPriority="46"/>
-    <w:lsdException w:name="List Table 2 Accent 5" w:uiPriority="47"/>
-    <w:lsdException w:name="List Table 3 Accent 5" w:uiPriority="48"/>
-    <w:lsdException w:name="List Table 4 Accent 5" w:uiPriority="49"/>
-    <w:lsdException w:name="List Table 5 Dark Accent 5" w:uiPriority="50"/>
-    <w:lsdException w:name="List Table 6 Colorful Accent 5" w:uiPriority="51"/>
-    <w:lsdException w:name="List Table 7 Colorful Accent 5" w:uiPriority="52"/>
-    <w:lsdException w:name="List Table 1 Light Accent 6" w:uiPriority="46"/>
-    <w:lsdException w:name="List Table 2 Accent 6" w:uiPriority="47"/>
-    <w:lsdException w:name="List Table 3 Accent 6" w:uiPriority="48"/>
-    <w:lsdException w:name="List Table 4 Accent 6" w:uiPriority="49"/>
-    <w:lsdException w:name="List Table 5 Dark Accent 6" w:uiPriority="50"/>
-    <w:lsdException w:name="List Table 6 Colorful Accent 6" w:uiPriority="51"/>
-    <w:lsdException w:name="List Table 7 Colorful Accent 6" w:uiPriority="52"/>
-  </w:latentStyles>
-  <w:style w:type="paragraph" w:default="1" w:styleId="a">
-    <w:name w:val="Normal"/>
-    <w:qFormat/>
-  </w:style>
-  <w:style w:type="character" w:default="1" w:styleId="a0">
-    <w:name w:val="Default Paragraph Font"/>
-    <w:uiPriority w:val="1"/>
-    <w:semiHidden/>
-    <w:unhideWhenUsed/>
-  </w:style>
-  <w:style w:type="table" w:default="1" w:styleId="a1">
-    <w:name w:val="Normal Table"/>
+  <w:style w:type="character" w:styleId="FollowedHyperlink">
+    <w:name w:val="FollowedHyperlink"/>
+    <w:basedOn w:val="a0"/>
     <w:uiPriority w:val="99"/>
     <w:semiHidden/>
     <w:unhideWhenUsed/>
-    <w:tblPr>
-      <w:tblInd w:w="0" w:type="dxa"/>
-      <w:tblCellMar>
-        <w:top w:w="0" w:type="dxa"/>
-        <w:left w:w="108" w:type="dxa"/>
-        <w:bottom w:w="0" w:type="dxa"/>
-        <w:right w:w="108" w:type="dxa"/>
-      </w:tblCellMar>
-    </w:tblPr>
-  </w:style>
-  <w:style w:type="numbering" w:default="1" w:styleId="a2">
-    <w:name w:val="No List"/>
-    <w:uiPriority w:val="99"/>
-    <w:semiHidden/>
-    <w:unhideWhenUsed/>
-  </w:style>
-  <w:style w:type="paragraph" w:customStyle="1" w:styleId="308F56907A8845CB9A0ED7A95970CAD4">
-    <w:name w:val="308F56907A8845CB9A0ED7A95970CAD4"/>
-    <w:rsid w:val="00BD096D"/>
+    <w:rsid w:val="00F7069B"/>
+    <w:rPr>
+      <w:color w:val="954F72" w:themeColor="followedHyperlink"/>
+      <w:u w:val="single"/>
+    </w:rPr>
   </w:style>
 </w:styles>
-</file>
-
-<file path=word/glossary/webSettings.xml><?xml version="1.0" encoding="utf-8"?>
-<w:webSettings xmlns:mc="http://schemas.openxmlformats.org/markup-compatibility/2006" xmlns:r="http://schemas.openxmlformats.org/officeDocument/2006/relationships" xmlns:w="http://schemas.openxmlformats.org/wordprocessingml/2006/main" xmlns:w14="http://schemas.microsoft.com/office/word/2010/wordml" xmlns:w15="http://schemas.microsoft.com/office/word/2012/wordml" xmlns:w16se="http://schemas.microsoft.com/office/word/2015/wordml/symex" mc:Ignorable="w14 w15 w16se">
-  <w:optimizeForBrowser/>
-  <w:allowPNG/>
-</w:webSettings>
 </file>
 
 <file path=word/theme/theme1.xml><?xml version="1.0" encoding="utf-8"?>
@@ -8884,7 +8303,7 @@
 </file>
 
 <file path=customXml/itemProps1.xml><?xml version="1.0" encoding="utf-8"?>
-<ds:datastoreItem xmlns:ds="http://schemas.openxmlformats.org/officeDocument/2006/customXml" ds:itemID="{C169A643-B935-45C5-8BB6-C826B0532FB1}">
+<ds:datastoreItem xmlns:ds="http://schemas.openxmlformats.org/officeDocument/2006/customXml" ds:itemID="{A20A45F1-8346-4047-848D-7AB6F158BF71}">
   <ds:schemaRefs>
     <ds:schemaRef ds:uri="http://schemas.openxmlformats.org/officeDocument/2006/bibliography"/>
   </ds:schemaRefs>

</xml_diff>